<commit_message>
docs: add UML diagram + part1 report
</commit_message>
<xml_diff>
--- a/Documentation/cmcsreport.docx
+++ b/Documentation/cmcsreport.docx
@@ -7,14 +7,59 @@
         <w:rPr>
           <w:b/>
           <w:bCs/>
-          <w:lang w:val="en-UG"/>
-        </w:rPr>
-      </w:pPr>
-      <w:r>
-        <w:rPr>
-          <w:b/>
-          <w:bCs/>
-          <w:lang w:val="en-UG"/>
+          <w:sz w:val="36"/>
+          <w:szCs w:val="36"/>
+        </w:rPr>
+      </w:pPr>
+      <w:r>
+        <w:rPr>
+          <w:b/>
+          <w:bCs/>
+          <w:sz w:val="36"/>
+          <w:szCs w:val="36"/>
+        </w:rPr>
+        <w:t>Student Number: ST10445399</w:t>
+      </w:r>
+    </w:p>
+    <w:p>
+      <w:pPr>
+        <w:rPr>
+          <w:b/>
+          <w:bCs/>
+          <w:sz w:val="36"/>
+          <w:szCs w:val="36"/>
+        </w:rPr>
+      </w:pPr>
+      <w:r>
+        <w:rPr>
+          <w:b/>
+          <w:bCs/>
+          <w:sz w:val="36"/>
+          <w:szCs w:val="36"/>
+        </w:rPr>
+        <w:t xml:space="preserve">Github repo link: </w:t>
+      </w:r>
+      <w:r>
+        <w:rPr>
+          <w:b/>
+          <w:bCs/>
+          <w:sz w:val="36"/>
+          <w:szCs w:val="36"/>
+        </w:rPr>
+        <w:t>https://github.com/VCSTDN2024/prog6212-part1-named-bill.git</w:t>
+      </w:r>
+    </w:p>
+    <w:p>
+      <w:pPr>
+        <w:rPr>
+          <w:b/>
+          <w:bCs/>
+        </w:rPr>
+      </w:pPr>
+      <w:r>
+        <w:rPr>
+          <w:b/>
+          <w:bCs/>
         </w:rPr>
         <w:t>Contract Monthly Claim System (CMCS) — Part 1 Report (Prototype)</w:t>
       </w:r>
@@ -24,14 +69,12 @@
         <w:rPr>
           <w:b/>
           <w:bCs/>
-          <w:lang w:val="en-UG"/>
-        </w:rPr>
-      </w:pPr>
-      <w:r>
-        <w:rPr>
-          <w:b/>
-          <w:bCs/>
-          <w:lang w:val="en-UG"/>
+        </w:rPr>
+      </w:pPr>
+      <w:r>
+        <w:rPr>
+          <w:b/>
+          <w:bCs/>
         </w:rPr>
         <w:t>Overview</w:t>
       </w:r>
@@ -41,14 +84,12 @@
         <w:rPr>
           <w:b/>
           <w:bCs/>
-          <w:lang w:val="en-UG"/>
-        </w:rPr>
-      </w:pPr>
-      <w:r>
-        <w:rPr>
-          <w:b/>
-          <w:bCs/>
-          <w:lang w:val="en-UG"/>
+        </w:rPr>
+      </w:pPr>
+      <w:r>
+        <w:rPr>
+          <w:b/>
+          <w:bCs/>
         </w:rPr>
         <w:t>This document describes the planned prototype for the Contract Monthly Claim System (CMCS). The goal is a non-functional front-end prototype (ASP.NET Core MVC) that demonstrates how lecturers submit monthly claims, upload supporting documents, and how Programme Coordinators and Academic Managers view and approve claims.</w:t>
       </w:r>
@@ -58,14 +99,12 @@
         <w:rPr>
           <w:b/>
           <w:bCs/>
-          <w:lang w:val="en-UG"/>
-        </w:rPr>
-      </w:pPr>
-      <w:r>
-        <w:rPr>
-          <w:b/>
-          <w:bCs/>
-          <w:lang w:val="en-UG"/>
+        </w:rPr>
+      </w:pPr>
+      <w:r>
+        <w:rPr>
+          <w:b/>
+          <w:bCs/>
         </w:rPr>
         <w:t>Design choices &amp; assumptions</w:t>
       </w:r>
@@ -79,14 +118,12 @@
         <w:rPr>
           <w:b/>
           <w:bCs/>
-          <w:lang w:val="en-UG"/>
-        </w:rPr>
-      </w:pPr>
-      <w:r>
-        <w:rPr>
-          <w:b/>
-          <w:bCs/>
-          <w:lang w:val="en-UG"/>
+        </w:rPr>
+      </w:pPr>
+      <w:r>
+        <w:rPr>
+          <w:b/>
+          <w:bCs/>
         </w:rPr>
         <w:t>Use ASP.NET Core MVC for a web-based prototype (clear separation of concerns: Models, Views, Controllers).</w:t>
       </w:r>
@@ -100,70 +137,14 @@
         <w:rPr>
           <w:b/>
           <w:bCs/>
-          <w:lang w:val="en-UG"/>
-        </w:rPr>
-      </w:pPr>
-      <w:r>
-        <w:rPr>
-          <w:b/>
-          <w:bCs/>
-          <w:lang w:val="en-UG"/>
-        </w:rPr>
-        <w:t xml:space="preserve">Database model will represent Lecturers, Claims, </w:t>
-      </w:r>
-      <w:proofErr w:type="spellStart"/>
-      <w:r>
-        <w:rPr>
-          <w:b/>
-          <w:bCs/>
-          <w:lang w:val="en-UG"/>
-        </w:rPr>
-        <w:t>ClaimItems</w:t>
-      </w:r>
-      <w:proofErr w:type="spellEnd"/>
-      <w:r>
-        <w:rPr>
-          <w:b/>
-          <w:bCs/>
-          <w:lang w:val="en-UG"/>
-        </w:rPr>
-        <w:t xml:space="preserve"> (hours × rate), Documents, and Users with roles (Lecturer, </w:t>
-      </w:r>
-      <w:proofErr w:type="spellStart"/>
-      <w:r>
-        <w:rPr>
-          <w:b/>
-          <w:bCs/>
-          <w:lang w:val="en-UG"/>
-        </w:rPr>
-        <w:t>ProgrammeCoordinator</w:t>
-      </w:r>
-      <w:proofErr w:type="spellEnd"/>
-      <w:r>
-        <w:rPr>
-          <w:b/>
-          <w:bCs/>
-          <w:lang w:val="en-UG"/>
-        </w:rPr>
-        <w:t xml:space="preserve">, </w:t>
-      </w:r>
-      <w:proofErr w:type="spellStart"/>
-      <w:r>
-        <w:rPr>
-          <w:b/>
-          <w:bCs/>
-          <w:lang w:val="en-UG"/>
-        </w:rPr>
-        <w:t>AcademicManager</w:t>
-      </w:r>
-      <w:proofErr w:type="spellEnd"/>
-      <w:r>
-        <w:rPr>
-          <w:b/>
-          <w:bCs/>
-          <w:lang w:val="en-UG"/>
-        </w:rPr>
-        <w:t>).</w:t>
+        </w:rPr>
+      </w:pPr>
+      <w:r>
+        <w:rPr>
+          <w:b/>
+          <w:bCs/>
+        </w:rPr>
+        <w:t>Database model will represent Lecturers, Claims, ClaimItems (hours × rate), Documents, and Users with roles (Lecturer, ProgrammeCoordinator, AcademicManager).</w:t>
       </w:r>
     </w:p>
     <w:p>
@@ -175,34 +156,14 @@
         <w:rPr>
           <w:b/>
           <w:bCs/>
-          <w:lang w:val="en-UG"/>
-        </w:rPr>
-      </w:pPr>
-      <w:r>
-        <w:rPr>
-          <w:b/>
-          <w:bCs/>
-          <w:lang w:val="en-UG"/>
-        </w:rPr>
-        <w:t xml:space="preserve">Prototype is front-end only (UI </w:t>
-      </w:r>
-      <w:proofErr w:type="spellStart"/>
-      <w:r>
-        <w:rPr>
-          <w:b/>
-          <w:bCs/>
-          <w:lang w:val="en-UG"/>
-        </w:rPr>
-        <w:t>mockups</w:t>
-      </w:r>
-      <w:proofErr w:type="spellEnd"/>
-      <w:r>
-        <w:rPr>
-          <w:b/>
-          <w:bCs/>
-          <w:lang w:val="en-UG"/>
-        </w:rPr>
-        <w:t xml:space="preserve"> and static placeholders) — no server-side logic or database operations implemented in Part 1.</w:t>
+        </w:rPr>
+      </w:pPr>
+      <w:r>
+        <w:rPr>
+          <w:b/>
+          <w:bCs/>
+        </w:rPr>
+        <w:t>Prototype is front-end only (UI mockups and static placeholders) — no server-side logic or database operations implemented in Part 1.</w:t>
       </w:r>
     </w:p>
     <w:p>
@@ -214,14 +175,12 @@
         <w:rPr>
           <w:b/>
           <w:bCs/>
-          <w:lang w:val="en-UG"/>
-        </w:rPr>
-      </w:pPr>
-      <w:r>
-        <w:rPr>
-          <w:b/>
-          <w:bCs/>
-          <w:lang w:val="en-UG"/>
+        </w:rPr>
+      </w:pPr>
+      <w:r>
+        <w:rPr>
+          <w:b/>
+          <w:bCs/>
         </w:rPr>
         <w:t>Assume each claim can contain multiple claim items and multiple supporting documents.</w:t>
       </w:r>
@@ -231,14 +190,12 @@
         <w:rPr>
           <w:b/>
           <w:bCs/>
-          <w:lang w:val="en-UG"/>
-        </w:rPr>
-      </w:pPr>
-      <w:r>
-        <w:rPr>
-          <w:b/>
-          <w:bCs/>
-          <w:lang w:val="en-UG"/>
+        </w:rPr>
+      </w:pPr>
+      <w:r>
+        <w:rPr>
+          <w:b/>
+          <w:bCs/>
         </w:rPr>
         <w:t>Database UML (class diagram)</w:t>
       </w:r>
@@ -248,15 +205,15 @@
         <w:rPr>
           <w:b/>
           <w:bCs/>
-          <w:lang w:val="en-UG"/>
-        </w:rPr>
-      </w:pPr>
-      <w:r>
-        <w:rPr>
-          <w:b/>
-          <w:bCs/>
-          <w:lang w:val="en-UG"/>
-        </w:rPr>
+        </w:rPr>
+      </w:pPr>
+      <w:r>
+        <w:rPr>
+          <w:b/>
+          <w:bCs/>
+          <w:noProof/>
+        </w:rPr>
+        <w:lastRenderedPageBreak/>
         <w:drawing>
           <wp:inline distT="0" distB="0" distL="0" distR="0" wp14:anchorId="2B24021C" wp14:editId="615B9101">
             <wp:extent cx="5731510" cy="3429000"/>
@@ -306,7 +263,6 @@
         <w:rPr>
           <w:b/>
           <w:bCs/>
-          <w:lang w:val="en-UG"/>
         </w:rPr>
         <w:t>GUI layout (pages)</w:t>
       </w:r>
@@ -320,14 +276,12 @@
         <w:rPr>
           <w:b/>
           <w:bCs/>
-          <w:lang w:val="en-UG"/>
-        </w:rPr>
-      </w:pPr>
-      <w:r>
-        <w:rPr>
-          <w:b/>
-          <w:bCs/>
-          <w:lang w:val="en-UG"/>
+        </w:rPr>
+      </w:pPr>
+      <w:r>
+        <w:rPr>
+          <w:b/>
+          <w:bCs/>
         </w:rPr>
         <w:t>Home / Dashboard — quick links: Submit Claim, My Claims, Claim Status.</w:t>
       </w:r>
@@ -341,16 +295,13 @@
         <w:rPr>
           <w:b/>
           <w:bCs/>
-          <w:lang w:val="en-UG"/>
-        </w:rPr>
-      </w:pPr>
-      <w:r>
-        <w:rPr>
-          <w:b/>
-          <w:bCs/>
-          <w:lang w:val="en-UG"/>
-        </w:rPr>
-        <w:lastRenderedPageBreak/>
+        </w:rPr>
+      </w:pPr>
+      <w:r>
+        <w:rPr>
+          <w:b/>
+          <w:bCs/>
+        </w:rPr>
         <w:t>Submit Claim (form) — month selector, dynamic list of claim items (description, hours, rate), add/remove item buttons, file upload control (placeholder), Submit button.</w:t>
       </w:r>
     </w:p>
@@ -363,14 +314,12 @@
         <w:rPr>
           <w:b/>
           <w:bCs/>
-          <w:lang w:val="en-UG"/>
-        </w:rPr>
-      </w:pPr>
-      <w:r>
-        <w:rPr>
-          <w:b/>
-          <w:bCs/>
-          <w:lang w:val="en-UG"/>
+        </w:rPr>
+      </w:pPr>
+      <w:r>
+        <w:rPr>
+          <w:b/>
+          <w:bCs/>
         </w:rPr>
         <w:t>My Claims (table) — list claims with ID, month, total, status, and View Details button.</w:t>
       </w:r>
@@ -384,14 +333,12 @@
         <w:rPr>
           <w:b/>
           <w:bCs/>
-          <w:lang w:val="en-UG"/>
-        </w:rPr>
-      </w:pPr>
-      <w:r>
-        <w:rPr>
-          <w:b/>
-          <w:bCs/>
-          <w:lang w:val="en-UG"/>
+        </w:rPr>
+      </w:pPr>
+      <w:r>
+        <w:rPr>
+          <w:b/>
+          <w:bCs/>
         </w:rPr>
         <w:t>Approval Panel (Admin) — filterable list for Programme Coordinators and Academic Managers with Approve / Reject buttons (prototype shows static buttons).</w:t>
       </w:r>
@@ -405,14 +352,12 @@
         <w:rPr>
           <w:b/>
           <w:bCs/>
-          <w:lang w:val="en-UG"/>
-        </w:rPr>
-      </w:pPr>
-      <w:r>
-        <w:rPr>
-          <w:b/>
-          <w:bCs/>
-          <w:lang w:val="en-UG"/>
+        </w:rPr>
+      </w:pPr>
+      <w:r>
+        <w:rPr>
+          <w:b/>
+          <w:bCs/>
         </w:rPr>
         <w:t>All pages use a shared layout with a top navbar and record of current user role (mocked).</w:t>
       </w:r>
@@ -422,14 +367,12 @@
         <w:rPr>
           <w:b/>
           <w:bCs/>
-          <w:lang w:val="en-UG"/>
-        </w:rPr>
-      </w:pPr>
-      <w:r>
-        <w:rPr>
-          <w:b/>
-          <w:bCs/>
-          <w:lang w:val="en-UG"/>
+        </w:rPr>
+      </w:pPr>
+      <w:r>
+        <w:rPr>
+          <w:b/>
+          <w:bCs/>
         </w:rPr>
         <w:t>Project plan (high-level, 4 weeks)</w:t>
       </w:r>
@@ -443,14 +386,12 @@
         <w:rPr>
           <w:b/>
           <w:bCs/>
-          <w:lang w:val="en-UG"/>
-        </w:rPr>
-      </w:pPr>
-      <w:r>
-        <w:rPr>
-          <w:b/>
-          <w:bCs/>
-          <w:lang w:val="en-UG"/>
+        </w:rPr>
+      </w:pPr>
+      <w:r>
+        <w:rPr>
+          <w:b/>
+          <w:bCs/>
         </w:rPr>
         <w:t>Week 1: Environment setup (Visual Studio, .NET SDK, Git), create project scaffold, initial commit.</w:t>
       </w:r>
@@ -464,14 +405,12 @@
         <w:rPr>
           <w:b/>
           <w:bCs/>
-          <w:lang w:val="en-UG"/>
-        </w:rPr>
-      </w:pPr>
-      <w:r>
-        <w:rPr>
-          <w:b/>
-          <w:bCs/>
-          <w:lang w:val="en-UG"/>
+        </w:rPr>
+      </w:pPr>
+      <w:r>
+        <w:rPr>
+          <w:b/>
+          <w:bCs/>
         </w:rPr>
         <w:t>Week 2: Build UI skeleton: layout, nav, pages (Submit, My Claims, Admin Panel), second &amp; third commits.</w:t>
       </w:r>
@@ -485,14 +424,12 @@
         <w:rPr>
           <w:b/>
           <w:bCs/>
-          <w:lang w:val="en-UG"/>
-        </w:rPr>
-      </w:pPr>
-      <w:r>
-        <w:rPr>
-          <w:b/>
-          <w:bCs/>
-          <w:lang w:val="en-UG"/>
+        </w:rPr>
+      </w:pPr>
+      <w:r>
+        <w:rPr>
+          <w:b/>
+          <w:bCs/>
         </w:rPr>
         <w:t>Week 3: Add mock data, placeholder upload UI, prepare UML diagram and documentation, fourth commit.</w:t>
       </w:r>
@@ -506,14 +443,12 @@
         <w:rPr>
           <w:b/>
           <w:bCs/>
-          <w:lang w:val="en-UG"/>
-        </w:rPr>
-      </w:pPr>
-      <w:r>
-        <w:rPr>
-          <w:b/>
-          <w:bCs/>
-          <w:lang w:val="en-UG"/>
+        </w:rPr>
+      </w:pPr>
+      <w:r>
+        <w:rPr>
+          <w:b/>
+          <w:bCs/>
         </w:rPr>
         <w:t>Week 4: Polish visuals, finalize report (Word), final commit &amp; push to GitHub.</w:t>
       </w:r>
@@ -523,14 +458,12 @@
         <w:rPr>
           <w:b/>
           <w:bCs/>
-          <w:lang w:val="en-UG"/>
-        </w:rPr>
-      </w:pPr>
-      <w:r>
-        <w:rPr>
-          <w:b/>
-          <w:bCs/>
-          <w:lang w:val="en-UG"/>
+        </w:rPr>
+      </w:pPr>
+      <w:r>
+        <w:rPr>
+          <w:b/>
+          <w:bCs/>
         </w:rPr>
         <w:t>Version control (5 commits - recommended messages)</w:t>
       </w:r>
@@ -544,26 +477,15 @@
         <w:rPr>
           <w:b/>
           <w:bCs/>
-          <w:lang w:val="en-UG"/>
-        </w:rPr>
-      </w:pPr>
-      <w:proofErr w:type="spellStart"/>
-      <w:r>
-        <w:rPr>
-          <w:b/>
-          <w:bCs/>
-          <w:lang w:val="en-UG"/>
-        </w:rPr>
-        <w:t>init</w:t>
-      </w:r>
-      <w:proofErr w:type="spellEnd"/>
-      <w:r>
-        <w:rPr>
-          <w:b/>
-          <w:bCs/>
-          <w:lang w:val="en-UG"/>
-        </w:rPr>
-        <w:t>: scaffold project (ASP.NET Core MVC)</w:t>
+        </w:rPr>
+      </w:pPr>
+      <w:r>
+        <w:rPr>
+          <w:b/>
+          <w:bCs/>
+        </w:rPr>
+        <w:lastRenderedPageBreak/>
+        <w:t>init: scaffold project (ASP.NET Core MVC)</w:t>
       </w:r>
     </w:p>
     <w:p>
@@ -575,26 +497,14 @@
         <w:rPr>
           <w:b/>
           <w:bCs/>
-          <w:lang w:val="en-UG"/>
-        </w:rPr>
-      </w:pPr>
-      <w:proofErr w:type="spellStart"/>
-      <w:r>
-        <w:rPr>
-          <w:b/>
-          <w:bCs/>
-          <w:lang w:val="en-UG"/>
-        </w:rPr>
-        <w:t>ui</w:t>
-      </w:r>
-      <w:proofErr w:type="spellEnd"/>
-      <w:r>
-        <w:rPr>
-          <w:b/>
-          <w:bCs/>
-          <w:lang w:val="en-UG"/>
-        </w:rPr>
-        <w:t>: add shared layout + navbar</w:t>
+        </w:rPr>
+      </w:pPr>
+      <w:r>
+        <w:rPr>
+          <w:b/>
+          <w:bCs/>
+        </w:rPr>
+        <w:t>ui: add shared layout + navbar</w:t>
       </w:r>
     </w:p>
     <w:p>
@@ -606,34 +516,14 @@
         <w:rPr>
           <w:b/>
           <w:bCs/>
-          <w:lang w:val="en-UG"/>
-        </w:rPr>
-      </w:pPr>
-      <w:r>
-        <w:rPr>
-          <w:b/>
-          <w:bCs/>
-          <w:lang w:val="en-UG"/>
-        </w:rPr>
-        <w:t xml:space="preserve">feature: add </w:t>
-      </w:r>
-      <w:proofErr w:type="spellStart"/>
-      <w:r>
-        <w:rPr>
-          <w:b/>
-          <w:bCs/>
-          <w:lang w:val="en-UG"/>
-        </w:rPr>
-        <w:t>ClaimsController</w:t>
-      </w:r>
-      <w:proofErr w:type="spellEnd"/>
-      <w:r>
-        <w:rPr>
-          <w:b/>
-          <w:bCs/>
-          <w:lang w:val="en-UG"/>
-        </w:rPr>
-        <w:t xml:space="preserve"> and views (skeleton)</w:t>
+        </w:rPr>
+      </w:pPr>
+      <w:r>
+        <w:rPr>
+          <w:b/>
+          <w:bCs/>
+        </w:rPr>
+        <w:t>feature: add ClaimsController and views (skeleton)</w:t>
       </w:r>
     </w:p>
     <w:p>
@@ -645,14 +535,12 @@
         <w:rPr>
           <w:b/>
           <w:bCs/>
-          <w:lang w:val="en-UG"/>
-        </w:rPr>
-      </w:pPr>
-      <w:r>
-        <w:rPr>
-          <w:b/>
-          <w:bCs/>
-          <w:lang w:val="en-UG"/>
+        </w:rPr>
+      </w:pPr>
+      <w:r>
+        <w:rPr>
+          <w:b/>
+          <w:bCs/>
         </w:rPr>
         <w:t>docs: add UML diagram and project report</w:t>
       </w:r>
@@ -666,14 +554,12 @@
         <w:rPr>
           <w:b/>
           <w:bCs/>
-          <w:lang w:val="en-UG"/>
-        </w:rPr>
-      </w:pPr>
-      <w:r>
-        <w:rPr>
-          <w:b/>
-          <w:bCs/>
-          <w:lang w:val="en-UG"/>
+        </w:rPr>
+      </w:pPr>
+      <w:r>
+        <w:rPr>
+          <w:b/>
+          <w:bCs/>
         </w:rPr>
         <w:t>polish: finalize prototype UI and README</w:t>
       </w:r>
@@ -683,17 +569,15 @@
         <w:rPr>
           <w:b/>
           <w:bCs/>
-          <w:lang w:val="en-UG"/>
-        </w:rPr>
-      </w:pPr>
-      <w:r>
-        <w:rPr>
-          <w:b/>
-          <w:bCs/>
-          <w:lang w:val="en-UG"/>
+        </w:rPr>
+      </w:pPr>
+      <w:r>
+        <w:rPr>
+          <w:b/>
+          <w:bCs/>
         </w:rPr>
         <w:pict w14:anchorId="49F1F5A2">
-          <v:rect id="_x0000_i1031" style="width:0;height:1.5pt" o:hralign="center" o:hrstd="t" o:hr="t" fillcolor="#a0a0a0" stroked="f"/>
+          <v:rect id="_x0000_i1025" style="width:0;height:1.5pt" o:hralign="center" o:hrstd="t" o:hr="t" fillcolor="#a0a0a0" stroked="f"/>
         </w:pict>
       </w:r>
     </w:p>
@@ -704,7 +588,6 @@
           <w:bCs/>
           <w:sz w:val="44"/>
           <w:szCs w:val="44"/>
-          <w:lang w:val="en-UG"/>
         </w:rPr>
       </w:pPr>
     </w:p>
@@ -715,7 +598,6 @@
           <w:bCs/>
           <w:sz w:val="44"/>
           <w:szCs w:val="44"/>
-          <w:lang w:val="en-UG"/>
         </w:rPr>
       </w:pPr>
       <w:r>
@@ -724,7 +606,6 @@
           <w:bCs/>
           <w:sz w:val="44"/>
           <w:szCs w:val="44"/>
-          <w:lang w:val="en-UG"/>
         </w:rPr>
         <w:t>Screenshots of working project:</w:t>
       </w:r>
@@ -2037,6 +1918,7 @@
   <w:style w:type="character" w:default="1" w:styleId="DefaultParagraphFont">
     <w:name w:val="Default Paragraph Font"/>
     <w:uiPriority w:val="1"/>
+    <w:semiHidden/>
     <w:unhideWhenUsed/>
   </w:style>
   <w:style w:type="table" w:default="1" w:styleId="TableNormal">

</xml_diff>